<commit_message>
Finish requirements analysis document
</commit_message>
<xml_diff>
--- a/use-case-diagrams/ucd-masterdoc.docx
+++ b/use-case-diagrams/ucd-masterdoc.docx
@@ -1507,7 +1507,38 @@
                 <w:u w:val="none"/>
                 <w:lang w:val="en-US"/>
               </w:rPr>
-              <w:t>The matches are available to be seen by StaffMembers upon completion of a running instance of the algorithm.</w:t>
+              <w:t>The matches are available to be seen by StaffMembers upon completion of a running instance of the algorithm OR</w:t>
+            </w:r>
+          </w:p>
+          <w:p>
+            <w:pPr>
+              <w:pStyle w:val="TableContents"/>
+              <w:numPr>
+                <w:ilvl w:val="0"/>
+                <w:numId w:val="17"/>
+              </w:numPr>
+              <w:jc w:val="left"/>
+              <w:rPr>
+                <w:lang w:val="en-US"/>
+              </w:rPr>
+            </w:pPr>
+            <w:r>
+              <w:rPr>
+                <w:b w:val="false"/>
+                <w:bCs w:val="false"/>
+                <w:i w:val="false"/>
+                <w:iCs w:val="false"/>
+                <w:strike w:val="false"/>
+                <w:dstrike w:val="false"/>
+                <w:outline w:val="false"/>
+                <w:shadow w:val="false"/>
+                <w:color w:val="000000"/>
+                <w:sz w:val="24"/>
+                <w:szCs w:val="24"/>
+                <w:u w:val="none"/>
+                <w:lang w:val="en-US"/>
+              </w:rPr>
+              <w:t>There is a MissingProfilesError which causes the operation to abort.</w:t>
             </w:r>
           </w:p>
         </w:tc>
@@ -4415,40 +4446,62 @@
               <w:pStyle w:val="TableContents"/>
               <w:jc w:val="left"/>
               <w:rPr>
-                <w:rFonts w:ascii="Liberation Serif" w:hAnsi="Liberation Serif"/>
-                <w:b w:val="false"/>
-                <w:b w:val="false"/>
-                <w:bCs w:val="false"/>
-                <w:i w:val="false"/>
-                <w:i w:val="false"/>
-                <w:iCs w:val="false"/>
-                <w:strike w:val="false"/>
-                <w:dstrike w:val="false"/>
-                <w:outline w:val="false"/>
-                <w:shadow w:val="false"/>
-                <w:color w:val="000000"/>
-                <w:sz w:val="24"/>
-                <w:szCs w:val="24"/>
-                <w:u w:val="none"/>
-              </w:rPr>
-            </w:pPr>
-            <w:r>
-              <w:rPr>
-                <w:b w:val="false"/>
-                <w:bCs w:val="false"/>
-                <w:i w:val="false"/>
-                <w:iCs w:val="false"/>
-                <w:strike w:val="false"/>
-                <w:dstrike w:val="false"/>
-                <w:outline w:val="false"/>
-                <w:shadow w:val="false"/>
-                <w:color w:val="000000"/>
-                <w:sz w:val="24"/>
-                <w:szCs w:val="24"/>
-                <w:u w:val="none"/>
-                <w:lang w:val="en-US"/>
-              </w:rPr>
-              <w:t>4. If the StaffMember chooses to edit a Client’s profile, they choose the correct profile.</w:t>
+                <w:lang w:val="en-US"/>
+              </w:rPr>
+            </w:pPr>
+            <w:r>
+              <w:rPr>
+                <w:b w:val="false"/>
+                <w:bCs w:val="false"/>
+                <w:i w:val="false"/>
+                <w:iCs w:val="false"/>
+                <w:strike w:val="false"/>
+                <w:dstrike w:val="false"/>
+                <w:outline w:val="false"/>
+                <w:shadow w:val="false"/>
+                <w:color w:val="000000"/>
+                <w:sz w:val="24"/>
+                <w:szCs w:val="24"/>
+                <w:u w:val="none"/>
+                <w:lang w:val="en-US"/>
+              </w:rPr>
+              <w:t xml:space="preserve">4. If the StaffMember chooses to edit a Client’s profile, they choose the </w:t>
+            </w:r>
+            <w:r>
+              <w:rPr>
+                <w:b w:val="false"/>
+                <w:bCs w:val="false"/>
+                <w:i w:val="false"/>
+                <w:iCs w:val="false"/>
+                <w:strike w:val="false"/>
+                <w:dstrike w:val="false"/>
+                <w:outline w:val="false"/>
+                <w:shadow w:val="false"/>
+                <w:color w:val="000000"/>
+                <w:sz w:val="24"/>
+                <w:szCs w:val="24"/>
+                <w:u w:val="none"/>
+                <w:lang w:val="en-US"/>
+              </w:rPr>
+              <w:t>specific Client’s</w:t>
+            </w:r>
+            <w:r>
+              <w:rPr>
+                <w:b w:val="false"/>
+                <w:bCs w:val="false"/>
+                <w:i w:val="false"/>
+                <w:iCs w:val="false"/>
+                <w:strike w:val="false"/>
+                <w:dstrike w:val="false"/>
+                <w:outline w:val="false"/>
+                <w:shadow w:val="false"/>
+                <w:color w:val="000000"/>
+                <w:sz w:val="24"/>
+                <w:szCs w:val="24"/>
+                <w:u w:val="none"/>
+                <w:lang w:val="en-US"/>
+              </w:rPr>
+              <w:t xml:space="preserve"> profile.</w:t>
             </w:r>
           </w:p>
           <w:p>

</xml_diff>